<commit_message>
Dokument aktualisier App neu gebuilded
</commit_message>
<xml_diff>
--- a/Dokumentation/Dokumentationjoeltheiler.docx
+++ b/Dokumentation/Dokumentationjoeltheiler.docx
@@ -2173,8 +2173,6 @@
       </w:r>
     </w:p>
     <w:p>
-      <w:bookmarkStart w:id="5" w:name="_GoBack"/>
-      <w:bookmarkEnd w:id="5"/>
       <w:r>
         <w:t>A007</w:t>
       </w:r>
@@ -2189,11 +2187,11 @@
       <w:pPr>
         <w:pStyle w:val="berschrift3"/>
       </w:pPr>
-      <w:bookmarkStart w:id="6" w:name="_Toc512278489"/>
+      <w:bookmarkStart w:id="5" w:name="_Toc512278489"/>
       <w:r>
         <w:t>Fehler/Bugs</w:t>
       </w:r>
-      <w:bookmarkEnd w:id="6"/>
+      <w:bookmarkEnd w:id="5"/>
     </w:p>
     <w:p>
       <w:r>
@@ -2217,11 +2215,11 @@
       <w:pPr>
         <w:pStyle w:val="berschrift1"/>
       </w:pPr>
-      <w:bookmarkStart w:id="7" w:name="_Toc512278490"/>
+      <w:bookmarkStart w:id="6" w:name="_Toc512278490"/>
       <w:r>
         <w:t>UML</w:t>
       </w:r>
-      <w:bookmarkEnd w:id="7"/>
+      <w:bookmarkEnd w:id="6"/>
     </w:p>
     <w:p>
       <w:r>
@@ -2276,13 +2274,13 @@
       <w:pPr>
         <w:pStyle w:val="berschrift1"/>
       </w:pPr>
-      <w:bookmarkStart w:id="8" w:name="_Toc512278491"/>
+      <w:bookmarkStart w:id="7" w:name="_Toc512278491"/>
       <w:proofErr w:type="spellStart"/>
       <w:r>
         <w:lastRenderedPageBreak/>
         <w:t>Mockups</w:t>
       </w:r>
-      <w:bookmarkEnd w:id="8"/>
+      <w:bookmarkEnd w:id="7"/>
       <w:proofErr w:type="spellEnd"/>
     </w:p>
     <w:p>
@@ -2417,11 +2415,11 @@
       <w:pPr>
         <w:pStyle w:val="berschrift1"/>
       </w:pPr>
-      <w:bookmarkStart w:id="9" w:name="_Toc512278492"/>
+      <w:bookmarkStart w:id="8" w:name="_Toc512278492"/>
       <w:r>
         <w:t>Programmrichtlinien</w:t>
       </w:r>
-      <w:bookmarkEnd w:id="9"/>
+      <w:bookmarkEnd w:id="8"/>
       <w:r>
         <w:t xml:space="preserve"> </w:t>
       </w:r>
@@ -2463,12 +2461,12 @@
       <w:pPr>
         <w:pStyle w:val="berschrift1"/>
       </w:pPr>
-      <w:bookmarkStart w:id="10" w:name="_Toc512278493"/>
+      <w:bookmarkStart w:id="9" w:name="_Toc512278493"/>
       <w:r>
         <w:lastRenderedPageBreak/>
         <w:t>Testfälle</w:t>
       </w:r>
-      <w:bookmarkEnd w:id="10"/>
+      <w:bookmarkEnd w:id="9"/>
     </w:p>
     <w:tbl>
       <w:tblPr>
@@ -2540,7 +2538,8 @@
       <w:tr>
         <w:tc>
           <w:tcPr>
-            <w:tcW w:w="1413" w:type="dxa"/>
+            <w:tcW w:w="9062" w:type="dxa"/>
+            <w:gridSpan w:val="3"/>
           </w:tcPr>
           <w:p>
             <w:pPr>
@@ -2552,39 +2551,7 @@
               <w:rPr>
                 <w:b/>
               </w:rPr>
-              <w:t>1</w:t>
-            </w:r>
-          </w:p>
-        </w:tc>
-        <w:tc>
-          <w:tcPr>
-            <w:tcW w:w="4628" w:type="dxa"/>
-          </w:tcPr>
-          <w:p>
-            <w:r>
-              <w:t xml:space="preserve">Interessent schreibt in die Combobox Startposition und Endposition. Dann drückt er auf die beiden </w:t>
-            </w:r>
-            <w:r>
-              <w:t>«</w:t>
-            </w:r>
-            <w:r>
-              <w:t>Station suchen</w:t>
-            </w:r>
-            <w:r>
-              <w:t>»</w:t>
-            </w:r>
-            <w:r>
-              <w:t xml:space="preserve"> Buttons</w:t>
-            </w:r>
-          </w:p>
-        </w:tc>
-        <w:tc>
-          <w:tcPr>
-            <w:tcW w:w="3021" w:type="dxa"/>
-          </w:tcPr>
-          <w:p>
-            <w:r>
-              <w:t>Die exakten ÖV Haltestellen werden eingefüllt.</w:t>
+              <w:t>A001/A002</w:t>
             </w:r>
           </w:p>
         </w:tc>
@@ -2604,7 +2571,7 @@
               <w:rPr>
                 <w:b/>
               </w:rPr>
-              <w:t>2</w:t>
+              <w:t>1</w:t>
             </w:r>
           </w:p>
         </w:tc>
@@ -2614,19 +2581,19 @@
           </w:tcPr>
           <w:p>
             <w:r>
-              <w:t xml:space="preserve">Der Interessent klickt auf den Button </w:t>
+              <w:t xml:space="preserve">Interessent schreibt in die Combobox Startposition und Endposition. Dann drückt er auf die beiden </w:t>
             </w:r>
             <w:r>
               <w:t>«</w:t>
             </w:r>
             <w:r>
-              <w:t>Verbindung suchen</w:t>
+              <w:t>Station suchen</w:t>
             </w:r>
             <w:r>
               <w:t>»</w:t>
             </w:r>
             <w:r>
-              <w:t xml:space="preserve"> Button</w:t>
+              <w:t xml:space="preserve"> Buttons</w:t>
             </w:r>
           </w:p>
         </w:tc>
@@ -2636,10 +2603,7 @@
           </w:tcPr>
           <w:p>
             <w:r>
-              <w:t>Die Verbindung wird von der API berechnet und mithilfe eines JSON Files beantwortet</w:t>
-            </w:r>
-            <w:r>
-              <w:t>.</w:t>
+              <w:t>Die exakten ÖV Haltestellen werden eingefüllt.</w:t>
             </w:r>
           </w:p>
         </w:tc>
@@ -2659,6 +2623,61 @@
               <w:rPr>
                 <w:b/>
               </w:rPr>
+              <w:t>2</w:t>
+            </w:r>
+          </w:p>
+        </w:tc>
+        <w:tc>
+          <w:tcPr>
+            <w:tcW w:w="4628" w:type="dxa"/>
+          </w:tcPr>
+          <w:p>
+            <w:r>
+              <w:t xml:space="preserve">Der Interessent klickt auf den Button </w:t>
+            </w:r>
+            <w:r>
+              <w:t>«</w:t>
+            </w:r>
+            <w:r>
+              <w:t>Verbindung suchen</w:t>
+            </w:r>
+            <w:r>
+              <w:t>»</w:t>
+            </w:r>
+            <w:r>
+              <w:t xml:space="preserve"> Button</w:t>
+            </w:r>
+          </w:p>
+        </w:tc>
+        <w:tc>
+          <w:tcPr>
+            <w:tcW w:w="3021" w:type="dxa"/>
+          </w:tcPr>
+          <w:p>
+            <w:r>
+              <w:t>Die Verbindung wird von der API berechnet und mithilfe eines JSON Files beantwortet</w:t>
+            </w:r>
+            <w:r>
+              <w:t>.</w:t>
+            </w:r>
+          </w:p>
+        </w:tc>
+      </w:tr>
+      <w:tr>
+        <w:tc>
+          <w:tcPr>
+            <w:tcW w:w="1413" w:type="dxa"/>
+          </w:tcPr>
+          <w:p>
+            <w:pPr>
+              <w:rPr>
+                <w:b/>
+              </w:rPr>
+            </w:pPr>
+            <w:r>
+              <w:rPr>
+                <w:b/>
+              </w:rPr>
               <w:t>3</w:t>
             </w:r>
           </w:p>
@@ -2746,7 +2765,8 @@
       <w:tr>
         <w:tc>
           <w:tcPr>
-            <w:tcW w:w="1413" w:type="dxa"/>
+            <w:tcW w:w="9062" w:type="dxa"/>
+            <w:gridSpan w:val="3"/>
           </w:tcPr>
           <w:p>
             <w:pPr>
@@ -2758,53 +2778,13 @@
               <w:rPr>
                 <w:b/>
               </w:rPr>
-              <w:t>4</w:t>
-            </w:r>
-          </w:p>
-        </w:tc>
-        <w:tc>
-          <w:tcPr>
-            <w:tcW w:w="4628" w:type="dxa"/>
-          </w:tcPr>
-          <w:p>
-            <w:r>
-              <w:t>Der Interessent wählt nach dem Ausfüllen der Start</w:t>
-            </w:r>
-            <w:r>
-              <w:t>-</w:t>
-            </w:r>
-            <w:r>
-              <w:t>– und Endposition den Button</w:t>
-            </w:r>
-            <w:r>
-              <w:t xml:space="preserve">                       «V</w:t>
-            </w:r>
-            <w:r>
-              <w:t>erbindung suchen</w:t>
-            </w:r>
-            <w:r>
-              <w:t>»</w:t>
-            </w:r>
-          </w:p>
-        </w:tc>
-        <w:tc>
-          <w:tcPr>
-            <w:tcW w:w="3021" w:type="dxa"/>
-          </w:tcPr>
-          <w:p>
-            <w:r>
-              <w:t xml:space="preserve">Die Verbindungen werden im </w:t>
-            </w:r>
-            <w:proofErr w:type="spellStart"/>
-            <w:r>
-              <w:t>DataGridView</w:t>
-            </w:r>
-            <w:proofErr w:type="spellEnd"/>
-            <w:r>
-              <w:t xml:space="preserve"> angezeigt</w:t>
-            </w:r>
-            <w:r>
-              <w:t>.</w:t>
+              <w:t>A</w:t>
+            </w:r>
+            <w:r>
+              <w:rPr>
+                <w:b/>
+              </w:rPr>
+              <w:t>003</w:t>
             </w:r>
           </w:p>
         </w:tc>
@@ -2824,7 +2804,7 @@
               <w:rPr>
                 <w:b/>
               </w:rPr>
-              <w:t>5</w:t>
+              <w:t>1</w:t>
             </w:r>
           </w:p>
         </w:tc>
@@ -2834,13 +2814,19 @@
           </w:tcPr>
           <w:p>
             <w:r>
-              <w:t xml:space="preserve">Der Interessent wählt den Button </w:t>
-            </w:r>
-            <w:r>
-              <w:t>«</w:t>
-            </w:r>
-            <w:r>
-              <w:t>zum Fahrplan</w:t>
+              <w:t>Der Interessent wählt nach dem Ausfüllen der Start</w:t>
+            </w:r>
+            <w:r>
+              <w:t>-</w:t>
+            </w:r>
+            <w:r>
+              <w:t>– und Endposition den Button</w:t>
+            </w:r>
+            <w:r>
+              <w:t xml:space="preserve">                       «V</w:t>
+            </w:r>
+            <w:r>
+              <w:t>erbindung suchen</w:t>
             </w:r>
             <w:r>
               <w:t>»</w:t>
@@ -2853,7 +2839,15 @@
           </w:tcPr>
           <w:p>
             <w:r>
-              <w:t>Die Form2 wird gestartet</w:t>
+              <w:t xml:space="preserve">Die Verbindungen werden im </w:t>
+            </w:r>
+            <w:proofErr w:type="spellStart"/>
+            <w:r>
+              <w:t>DataGridView</w:t>
+            </w:r>
+            <w:proofErr w:type="spellEnd"/>
+            <w:r>
+              <w:t xml:space="preserve"> angezeigt</w:t>
             </w:r>
             <w:r>
               <w:t>.</w:t>
@@ -2876,7 +2870,7 @@
               <w:rPr>
                 <w:b/>
               </w:rPr>
-              <w:t>6</w:t>
+              <w:t>2</w:t>
             </w:r>
           </w:p>
         </w:tc>
@@ -2886,44 +2880,13 @@
           </w:tcPr>
           <w:p>
             <w:r>
-              <w:t xml:space="preserve">Der </w:t>
-            </w:r>
-            <w:r>
-              <w:t>Interessent gibt folgende Daten ein:</w:t>
-            </w:r>
-          </w:p>
-          <w:p>
-            <w:pPr>
-              <w:pStyle w:val="Listenabsatz"/>
-              <w:numPr>
-                <w:ilvl w:val="0"/>
-                <w:numId w:val="8"/>
-              </w:numPr>
-            </w:pPr>
-            <w:r>
-              <w:t xml:space="preserve">Combobox:  </w:t>
-            </w:r>
-            <w:proofErr w:type="spellStart"/>
-            <w:r>
-              <w:t>Huob</w:t>
-            </w:r>
-            <w:proofErr w:type="spellEnd"/>
-          </w:p>
-          <w:p>
-            <w:r>
-              <w:t>Anschliessend drückt</w:t>
-            </w:r>
-            <w:r>
-              <w:t xml:space="preserve"> er</w:t>
-            </w:r>
-            <w:r>
-              <w:t xml:space="preserve"> auf den Button </w:t>
+              <w:t xml:space="preserve">Der Interessent wählt den Button </w:t>
             </w:r>
             <w:r>
               <w:t>«</w:t>
             </w:r>
             <w:r>
-              <w:t>Verbindungen</w:t>
+              <w:t>zum Fahrplan</w:t>
             </w:r>
             <w:r>
               <w:t>»</w:t>
@@ -2936,15 +2899,10 @@
           </w:tcPr>
           <w:p>
             <w:r>
-              <w:t xml:space="preserve">Die API berechnet die Verbindungen. Sie werden in dem </w:t>
-            </w:r>
-            <w:proofErr w:type="spellStart"/>
-            <w:r>
-              <w:t>DataGridView</w:t>
-            </w:r>
-            <w:proofErr w:type="spellEnd"/>
-            <w:r>
-              <w:t xml:space="preserve"> ausgegeben.</w:t>
+              <w:t>Die Form2 wird gestartet</w:t>
+            </w:r>
+            <w:r>
+              <w:t>.</w:t>
             </w:r>
           </w:p>
         </w:tc>
@@ -2964,7 +2922,7 @@
               <w:rPr>
                 <w:b/>
               </w:rPr>
-              <w:t>7</w:t>
+              <w:t>3</w:t>
             </w:r>
           </w:p>
         </w:tc>
@@ -2974,13 +2932,48 @@
           </w:tcPr>
           <w:p>
             <w:r>
-              <w:t xml:space="preserve">Der Interessent drückt auf die </w:t>
+              <w:t xml:space="preserve">Der </w:t>
+            </w:r>
+            <w:r>
+              <w:t>Interessent gibt folgende Daten ein:</w:t>
+            </w:r>
+          </w:p>
+          <w:p>
+            <w:pPr>
+              <w:pStyle w:val="Listenabsatz"/>
+              <w:numPr>
+                <w:ilvl w:val="0"/>
+                <w:numId w:val="8"/>
+              </w:numPr>
+            </w:pPr>
+            <w:r>
+              <w:t xml:space="preserve">Combobox:  </w:t>
             </w:r>
             <w:proofErr w:type="spellStart"/>
             <w:r>
-              <w:t>DateTimepicker</w:t>
+              <w:t>Huob</w:t>
             </w:r>
             <w:proofErr w:type="spellEnd"/>
+          </w:p>
+          <w:p>
+            <w:r>
+              <w:t>Anschliessend drückt</w:t>
+            </w:r>
+            <w:r>
+              <w:t xml:space="preserve"> er</w:t>
+            </w:r>
+            <w:r>
+              <w:t xml:space="preserve"> auf den Button </w:t>
+            </w:r>
+            <w:r>
+              <w:t>«</w:t>
+            </w:r>
+            <w:r>
+              <w:t>Verbindungen</w:t>
+            </w:r>
+            <w:r>
+              <w:t>»</w:t>
+            </w:r>
           </w:p>
         </w:tc>
         <w:tc>
@@ -2989,18 +2982,36 @@
           </w:tcPr>
           <w:p>
             <w:r>
-              <w:t xml:space="preserve">Der Kalender des </w:t>
+              <w:t xml:space="preserve">Die API berechnet die Verbindungen. Sie werden in dem </w:t>
             </w:r>
             <w:proofErr w:type="spellStart"/>
             <w:r>
-              <w:t>DateTimepickers</w:t>
+              <w:t>DataGridView</w:t>
             </w:r>
             <w:proofErr w:type="spellEnd"/>
             <w:r>
-              <w:t xml:space="preserve"> öffnet sich</w:t>
-            </w:r>
-            <w:r>
-              <w:t>.</w:t>
+              <w:t xml:space="preserve"> ausgegeben.</w:t>
+            </w:r>
+          </w:p>
+        </w:tc>
+      </w:tr>
+      <w:tr>
+        <w:tc>
+          <w:tcPr>
+            <w:tcW w:w="9062" w:type="dxa"/>
+            <w:gridSpan w:val="3"/>
+          </w:tcPr>
+          <w:p>
+            <w:pPr>
+              <w:rPr>
+                <w:b/>
+              </w:rPr>
+            </w:pPr>
+            <w:r>
+              <w:rPr>
+                <w:b/>
+              </w:rPr>
+              <w:t>A005</w:t>
             </w:r>
           </w:p>
         </w:tc>
@@ -3020,7 +3031,7 @@
               <w:rPr>
                 <w:b/>
               </w:rPr>
-              <w:t>8</w:t>
+              <w:t>1</w:t>
             </w:r>
           </w:p>
         </w:tc>
@@ -3030,63 +3041,13 @@
           </w:tcPr>
           <w:p>
             <w:r>
-              <w:t xml:space="preserve">Der </w:t>
-            </w:r>
-            <w:r>
-              <w:t>Interessent gibt folgende Daten ein:</w:t>
-            </w:r>
-          </w:p>
-          <w:p>
-            <w:pPr>
-              <w:pStyle w:val="Listenabsatz"/>
-              <w:numPr>
-                <w:ilvl w:val="0"/>
-                <w:numId w:val="8"/>
-              </w:numPr>
-            </w:pPr>
-            <w:r>
-              <w:t xml:space="preserve">Datum </w:t>
+              <w:t xml:space="preserve">Der Interessent drückt auf die </w:t>
             </w:r>
             <w:proofErr w:type="spellStart"/>
             <w:r>
               <w:t>DateTimepicker</w:t>
             </w:r>
             <w:proofErr w:type="spellEnd"/>
-            <w:r>
-              <w:t>:</w:t>
-            </w:r>
-            <w:r>
-              <w:t xml:space="preserve"> </w:t>
-            </w:r>
-            <w:r>
-              <w:t xml:space="preserve">24/04/2018 </w:t>
-            </w:r>
-          </w:p>
-          <w:p>
-            <w:pPr>
-              <w:pStyle w:val="Listenabsatz"/>
-              <w:numPr>
-                <w:ilvl w:val="0"/>
-                <w:numId w:val="8"/>
-              </w:numPr>
-            </w:pPr>
-            <w:r>
-              <w:t xml:space="preserve">Time </w:t>
-            </w:r>
-            <w:proofErr w:type="spellStart"/>
-            <w:r>
-              <w:t>DateTimepicker</w:t>
-            </w:r>
-            <w:proofErr w:type="spellEnd"/>
-            <w:r>
-              <w:t>:</w:t>
-            </w:r>
-            <w:r>
-              <w:t xml:space="preserve"> </w:t>
-            </w:r>
-            <w:r>
-              <w:t>12:00:00</w:t>
-            </w:r>
           </w:p>
         </w:tc>
         <w:tc>
@@ -3095,27 +3056,15 @@
           </w:tcPr>
           <w:p>
             <w:r>
-              <w:t>Die API rechnet die Verbindungen aus</w:t>
-            </w:r>
-            <w:r>
-              <w:t>,</w:t>
-            </w:r>
-            <w:r>
-              <w:t xml:space="preserve"> die an diesen zwei Bedingungen</w:t>
-            </w:r>
-            <w:r>
-              <w:t xml:space="preserve"> beginnt</w:t>
-            </w:r>
-            <w:r>
-              <w:t xml:space="preserve"> und gibt sie anschliessend im </w:t>
+              <w:t xml:space="preserve">Der Kalender des </w:t>
             </w:r>
             <w:proofErr w:type="spellStart"/>
             <w:r>
-              <w:t>DataGridView</w:t>
+              <w:t>DateTimepickers</w:t>
             </w:r>
             <w:proofErr w:type="spellEnd"/>
             <w:r>
-              <w:t xml:space="preserve"> aus</w:t>
+              <w:t xml:space="preserve"> öffnet sich</w:t>
             </w:r>
             <w:r>
               <w:t>.</w:t>
@@ -3138,7 +3087,7 @@
               <w:rPr>
                 <w:b/>
               </w:rPr>
-              <w:t>9</w:t>
+              <w:t>2</w:t>
             </w:r>
           </w:p>
         </w:tc>
@@ -3148,66 +3097,62 @@
           </w:tcPr>
           <w:p>
             <w:r>
-              <w:t xml:space="preserve">Der Interessent wählt den Button </w:t>
-            </w:r>
-            <w:r>
-              <w:t>«</w:t>
-            </w:r>
-            <w:r>
-              <w:t>zum Fahrplan</w:t>
-            </w:r>
-            <w:r>
-              <w:t>»</w:t>
-            </w:r>
-            <w:r>
-              <w:t xml:space="preserve">. Anschliessend gibt er die gewünschte Station und validiert sie mit dem </w:t>
-            </w:r>
-            <w:r>
-              <w:t>«</w:t>
-            </w:r>
-            <w:r>
-              <w:t>Station suchen</w:t>
-            </w:r>
-            <w:r>
-              <w:t>»</w:t>
-            </w:r>
-            <w:r>
-              <w:t xml:space="preserve"> Button. </w:t>
+              <w:t xml:space="preserve">Der </w:t>
+            </w:r>
+            <w:r>
+              <w:t>Interessent gibt folgende Daten ein:</w:t>
             </w:r>
           </w:p>
           <w:p>
-            <w:r>
-              <w:t>Danach</w:t>
-            </w:r>
-            <w:r>
-              <w:t xml:space="preserve"> drückt er auf den </w:t>
-            </w:r>
-            <w:r>
-              <w:t>«</w:t>
-            </w:r>
-            <w:r>
-              <w:t>Verbindungen Button</w:t>
-            </w:r>
-            <w:r>
-              <w:t>»</w:t>
-            </w:r>
-            <w:r>
-              <w:t>.</w:t>
-            </w:r>
-            <w:r>
-              <w:t xml:space="preserve"> Als L</w:t>
-            </w:r>
-            <w:r>
-              <w:t>etztes gibt er die E</w:t>
-            </w:r>
-            <w:r>
-              <w:t>-M</w:t>
-            </w:r>
-            <w:r>
-              <w:t>ail Adresse ein</w:t>
-            </w:r>
-            <w:r>
-              <w:t>.</w:t>
+            <w:pPr>
+              <w:pStyle w:val="Listenabsatz"/>
+              <w:numPr>
+                <w:ilvl w:val="0"/>
+                <w:numId w:val="8"/>
+              </w:numPr>
+            </w:pPr>
+            <w:r>
+              <w:t xml:space="preserve">Datum </w:t>
+            </w:r>
+            <w:proofErr w:type="spellStart"/>
+            <w:r>
+              <w:t>DateTimepicker</w:t>
+            </w:r>
+            <w:proofErr w:type="spellEnd"/>
+            <w:r>
+              <w:t>:</w:t>
+            </w:r>
+            <w:r>
+              <w:t xml:space="preserve"> </w:t>
+            </w:r>
+            <w:r>
+              <w:t xml:space="preserve">24/04/2018 </w:t>
+            </w:r>
+          </w:p>
+          <w:p>
+            <w:pPr>
+              <w:pStyle w:val="Listenabsatz"/>
+              <w:numPr>
+                <w:ilvl w:val="0"/>
+                <w:numId w:val="8"/>
+              </w:numPr>
+            </w:pPr>
+            <w:r>
+              <w:t xml:space="preserve">Time </w:t>
+            </w:r>
+            <w:proofErr w:type="spellStart"/>
+            <w:r>
+              <w:t>DateTimepicker</w:t>
+            </w:r>
+            <w:proofErr w:type="spellEnd"/>
+            <w:r>
+              <w:t>:</w:t>
+            </w:r>
+            <w:r>
+              <w:t xml:space="preserve"> </w:t>
+            </w:r>
+            <w:r>
+              <w:t>12:00:00</w:t>
             </w:r>
           </w:p>
         </w:tc>
@@ -3217,11 +3162,154 @@
           </w:tcPr>
           <w:p>
             <w:r>
-              <w:t xml:space="preserve">Die API berechnet die Verbindungen. Anschliessend </w:t>
+              <w:t>Die API rechnet die Verbindungen aus</w:t>
+            </w:r>
+            <w:r>
+              <w:t>,</w:t>
+            </w:r>
+            <w:r>
+              <w:t xml:space="preserve"> die an diesen zwei Bedingungen</w:t>
+            </w:r>
+            <w:r>
+              <w:t xml:space="preserve"> beginnt</w:t>
+            </w:r>
+            <w:r>
+              <w:t xml:space="preserve"> und gibt sie anschliessend im </w:t>
+            </w:r>
+            <w:proofErr w:type="spellStart"/>
+            <w:r>
+              <w:t>DataGridView</w:t>
+            </w:r>
+            <w:proofErr w:type="spellEnd"/>
+            <w:r>
+              <w:t xml:space="preserve"> aus</w:t>
+            </w:r>
+            <w:r>
+              <w:t>.</w:t>
+            </w:r>
+          </w:p>
+        </w:tc>
+      </w:tr>
+      <w:tr>
+        <w:tc>
+          <w:tcPr>
+            <w:tcW w:w="9062" w:type="dxa"/>
+            <w:gridSpan w:val="3"/>
+          </w:tcPr>
+          <w:p>
+            <w:pPr>
+              <w:rPr>
+                <w:b/>
+              </w:rPr>
+            </w:pPr>
+            <w:r>
+              <w:rPr>
+                <w:b/>
+              </w:rPr>
+              <w:t>A008</w:t>
+            </w:r>
+          </w:p>
+        </w:tc>
+      </w:tr>
+      <w:tr>
+        <w:tc>
+          <w:tcPr>
+            <w:tcW w:w="1413" w:type="dxa"/>
+          </w:tcPr>
+          <w:p>
+            <w:pPr>
+              <w:rPr>
+                <w:b/>
+              </w:rPr>
+            </w:pPr>
+            <w:r>
+              <w:rPr>
+                <w:b/>
+              </w:rPr>
+              <w:t>9</w:t>
+            </w:r>
+          </w:p>
+        </w:tc>
+        <w:tc>
+          <w:tcPr>
+            <w:tcW w:w="4628" w:type="dxa"/>
+          </w:tcPr>
+          <w:p>
+            <w:r>
+              <w:t xml:space="preserve">Der Interessent wählt den Button </w:t>
+            </w:r>
+            <w:r>
+              <w:t>«</w:t>
+            </w:r>
+            <w:r>
+              <w:t>zum Fahrplan</w:t>
+            </w:r>
+            <w:r>
+              <w:t>»</w:t>
+            </w:r>
+            <w:r>
+              <w:t xml:space="preserve">. Anschliessend gibt er die gewünschte Station und validiert sie mit dem </w:t>
+            </w:r>
+            <w:r>
+              <w:t>«</w:t>
+            </w:r>
+            <w:r>
+              <w:t>Station suchen</w:t>
+            </w:r>
+            <w:r>
+              <w:t>»</w:t>
+            </w:r>
+            <w:r>
+              <w:t xml:space="preserve"> Button. </w:t>
             </w:r>
           </w:p>
           <w:p>
             <w:r>
+              <w:t>Danach</w:t>
+            </w:r>
+            <w:r>
+              <w:t xml:space="preserve"> drückt er auf den </w:t>
+            </w:r>
+            <w:r>
+              <w:t>«</w:t>
+            </w:r>
+            <w:r>
+              <w:t>Verbindungen Button</w:t>
+            </w:r>
+            <w:r>
+              <w:t>»</w:t>
+            </w:r>
+            <w:r>
+              <w:t>.</w:t>
+            </w:r>
+            <w:r>
+              <w:t xml:space="preserve"> Als L</w:t>
+            </w:r>
+            <w:r>
+              <w:t>etztes gibt er die E</w:t>
+            </w:r>
+            <w:r>
+              <w:t>-M</w:t>
+            </w:r>
+            <w:r>
+              <w:t>ail Adresse ein</w:t>
+            </w:r>
+            <w:r>
+              <w:t>.</w:t>
+            </w:r>
+          </w:p>
+        </w:tc>
+        <w:tc>
+          <w:tcPr>
+            <w:tcW w:w="3021" w:type="dxa"/>
+          </w:tcPr>
+          <w:p>
+            <w:r>
+              <w:t xml:space="preserve">Die API berechnet die Verbindungen. Anschliessend </w:t>
+            </w:r>
+          </w:p>
+          <w:p>
+            <w:r>
               <w:t xml:space="preserve">sendet das Programm mittels </w:t>
             </w:r>
             <w:proofErr w:type="spellStart"/>
@@ -3244,6 +3332,143 @@
               <w:t>.</w:t>
             </w:r>
           </w:p>
+        </w:tc>
+      </w:tr>
+      <w:tr>
+        <w:tc>
+          <w:tcPr>
+            <w:tcW w:w="9062" w:type="dxa"/>
+            <w:gridSpan w:val="3"/>
+          </w:tcPr>
+          <w:p>
+            <w:pPr>
+              <w:rPr>
+                <w:b/>
+              </w:rPr>
+            </w:pPr>
+            <w:bookmarkStart w:id="10" w:name="_GoBack"/>
+            <w:r>
+              <w:rPr>
+                <w:b/>
+              </w:rPr>
+              <w:t>A006</w:t>
+            </w:r>
+            <w:bookmarkEnd w:id="10"/>
+          </w:p>
+        </w:tc>
+      </w:tr>
+      <w:tr>
+        <w:tc>
+          <w:tcPr>
+            <w:tcW w:w="1413" w:type="dxa"/>
+          </w:tcPr>
+          <w:p>
+            <w:pPr>
+              <w:rPr>
+                <w:b/>
+              </w:rPr>
+            </w:pPr>
+            <w:r>
+              <w:rPr>
+                <w:b/>
+              </w:rPr>
+              <w:t xml:space="preserve">10 </w:t>
+            </w:r>
+          </w:p>
+        </w:tc>
+        <w:tc>
+          <w:tcPr>
+            <w:tcW w:w="4628" w:type="dxa"/>
+          </w:tcPr>
+          <w:p>
+            <w:r>
+              <w:t>Der Interessent wählt den Button «Zum Station Fahrplan»</w:t>
+            </w:r>
+          </w:p>
+        </w:tc>
+        <w:tc>
+          <w:tcPr>
+            <w:tcW w:w="3021" w:type="dxa"/>
+          </w:tcPr>
+          <w:p>
+            <w:r>
+              <w:t>Die Form2 wird gestartet</w:t>
+            </w:r>
+          </w:p>
+        </w:tc>
+      </w:tr>
+      <w:tr>
+        <w:tc>
+          <w:tcPr>
+            <w:tcW w:w="1413" w:type="dxa"/>
+          </w:tcPr>
+          <w:p>
+            <w:pPr>
+              <w:rPr>
+                <w:b/>
+              </w:rPr>
+            </w:pPr>
+            <w:r>
+              <w:rPr>
+                <w:b/>
+              </w:rPr>
+              <w:t>11</w:t>
+            </w:r>
+          </w:p>
+        </w:tc>
+        <w:tc>
+          <w:tcPr>
+            <w:tcW w:w="4628" w:type="dxa"/>
+          </w:tcPr>
+          <w:p>
+            <w:r>
+              <w:t>Der Interessent gibt folgende Daten ein:</w:t>
+            </w:r>
+          </w:p>
+          <w:p>
+            <w:pPr>
+              <w:pStyle w:val="Listenabsatz"/>
+              <w:numPr>
+                <w:ilvl w:val="0"/>
+                <w:numId w:val="13"/>
+              </w:numPr>
+            </w:pPr>
+            <w:r>
+              <w:t xml:space="preserve">Combobox: </w:t>
+            </w:r>
+            <w:proofErr w:type="spellStart"/>
+            <w:r>
+              <w:t>Huob</w:t>
+            </w:r>
+            <w:proofErr w:type="spellEnd"/>
+          </w:p>
+          <w:p>
+            <w:r>
+              <w:t>Anschliessend klickt er auf «Verbindungen».</w:t>
+            </w:r>
+          </w:p>
+          <w:p>
+            <w:r>
+              <w:t>Danach klickt er auf «</w:t>
+            </w:r>
+            <w:r>
+              <w:t>Station auf Google Maps anzeigen</w:t>
+            </w:r>
+            <w:r>
+              <w:t>»</w:t>
+            </w:r>
+          </w:p>
+        </w:tc>
+        <w:tc>
+          <w:tcPr>
+            <w:tcW w:w="3021" w:type="dxa"/>
+          </w:tcPr>
+          <w:p>
+            <w:r>
+              <w:t>Die API holt nun die Koordinaten der Station. Im Anschluss werden die Koordinaten umformatiert.</w:t>
+            </w:r>
+          </w:p>
+          <w:p/>
         </w:tc>
       </w:tr>
     </w:tbl>
@@ -3255,6 +3480,7 @@
       </w:pPr>
       <w:bookmarkStart w:id="11" w:name="_Toc512278494"/>
       <w:r>
+        <w:lastRenderedPageBreak/>
         <w:t>Installationsanleitung</w:t>
       </w:r>
       <w:bookmarkEnd w:id="11"/>
@@ -3354,7 +3580,6 @@
       </w:pPr>
       <w:bookmarkStart w:id="12" w:name="_Toc512278495"/>
       <w:r>
-        <w:lastRenderedPageBreak/>
         <w:t>Deinstallieren der App</w:t>
       </w:r>
       <w:bookmarkEnd w:id="12"/>
@@ -4217,6 +4442,119 @@
     </w:lvl>
   </w:abstractNum>
   <w:abstractNum w:abstractNumId="5" w15:restartNumberingAfterBreak="0">
+    <w:nsid w:val="35A3633B"/>
+    <w:multiLevelType w:val="hybridMultilevel"/>
+    <w:tmpl w:val="50FEA9C2"/>
+    <w:lvl w:ilvl="0" w:tplc="04070001">
+      <w:start w:val="1"/>
+      <w:numFmt w:val="bullet"/>
+      <w:lvlText w:val=""/>
+      <w:lvlJc w:val="left"/>
+      <w:pPr>
+        <w:ind w:left="720" w:hanging="360"/>
+      </w:pPr>
+      <w:rPr>
+        <w:rFonts w:ascii="Symbol" w:hAnsi="Symbol" w:hint="default"/>
+      </w:rPr>
+    </w:lvl>
+    <w:lvl w:ilvl="1" w:tplc="04070003" w:tentative="1">
+      <w:start w:val="1"/>
+      <w:numFmt w:val="bullet"/>
+      <w:lvlText w:val="o"/>
+      <w:lvlJc w:val="left"/>
+      <w:pPr>
+        <w:ind w:left="1440" w:hanging="360"/>
+      </w:pPr>
+      <w:rPr>
+        <w:rFonts w:ascii="Courier New" w:hAnsi="Courier New" w:cs="Courier New" w:hint="default"/>
+      </w:rPr>
+    </w:lvl>
+    <w:lvl w:ilvl="2" w:tplc="04070005" w:tentative="1">
+      <w:start w:val="1"/>
+      <w:numFmt w:val="bullet"/>
+      <w:lvlText w:val=""/>
+      <w:lvlJc w:val="left"/>
+      <w:pPr>
+        <w:ind w:left="2160" w:hanging="360"/>
+      </w:pPr>
+      <w:rPr>
+        <w:rFonts w:ascii="Wingdings" w:hAnsi="Wingdings" w:hint="default"/>
+      </w:rPr>
+    </w:lvl>
+    <w:lvl w:ilvl="3" w:tplc="04070001" w:tentative="1">
+      <w:start w:val="1"/>
+      <w:numFmt w:val="bullet"/>
+      <w:lvlText w:val=""/>
+      <w:lvlJc w:val="left"/>
+      <w:pPr>
+        <w:ind w:left="2880" w:hanging="360"/>
+      </w:pPr>
+      <w:rPr>
+        <w:rFonts w:ascii="Symbol" w:hAnsi="Symbol" w:hint="default"/>
+      </w:rPr>
+    </w:lvl>
+    <w:lvl w:ilvl="4" w:tplc="04070003" w:tentative="1">
+      <w:start w:val="1"/>
+      <w:numFmt w:val="bullet"/>
+      <w:lvlText w:val="o"/>
+      <w:lvlJc w:val="left"/>
+      <w:pPr>
+        <w:ind w:left="3600" w:hanging="360"/>
+      </w:pPr>
+      <w:rPr>
+        <w:rFonts w:ascii="Courier New" w:hAnsi="Courier New" w:cs="Courier New" w:hint="default"/>
+      </w:rPr>
+    </w:lvl>
+    <w:lvl w:ilvl="5" w:tplc="04070005" w:tentative="1">
+      <w:start w:val="1"/>
+      <w:numFmt w:val="bullet"/>
+      <w:lvlText w:val=""/>
+      <w:lvlJc w:val="left"/>
+      <w:pPr>
+        <w:ind w:left="4320" w:hanging="360"/>
+      </w:pPr>
+      <w:rPr>
+        <w:rFonts w:ascii="Wingdings" w:hAnsi="Wingdings" w:hint="default"/>
+      </w:rPr>
+    </w:lvl>
+    <w:lvl w:ilvl="6" w:tplc="04070001" w:tentative="1">
+      <w:start w:val="1"/>
+      <w:numFmt w:val="bullet"/>
+      <w:lvlText w:val=""/>
+      <w:lvlJc w:val="left"/>
+      <w:pPr>
+        <w:ind w:left="5040" w:hanging="360"/>
+      </w:pPr>
+      <w:rPr>
+        <w:rFonts w:ascii="Symbol" w:hAnsi="Symbol" w:hint="default"/>
+      </w:rPr>
+    </w:lvl>
+    <w:lvl w:ilvl="7" w:tplc="04070003" w:tentative="1">
+      <w:start w:val="1"/>
+      <w:numFmt w:val="bullet"/>
+      <w:lvlText w:val="o"/>
+      <w:lvlJc w:val="left"/>
+      <w:pPr>
+        <w:ind w:left="5760" w:hanging="360"/>
+      </w:pPr>
+      <w:rPr>
+        <w:rFonts w:ascii="Courier New" w:hAnsi="Courier New" w:cs="Courier New" w:hint="default"/>
+      </w:rPr>
+    </w:lvl>
+    <w:lvl w:ilvl="8" w:tplc="04070005" w:tentative="1">
+      <w:start w:val="1"/>
+      <w:numFmt w:val="bullet"/>
+      <w:lvlText w:val=""/>
+      <w:lvlJc w:val="left"/>
+      <w:pPr>
+        <w:ind w:left="6480" w:hanging="360"/>
+      </w:pPr>
+      <w:rPr>
+        <w:rFonts w:ascii="Wingdings" w:hAnsi="Wingdings" w:hint="default"/>
+      </w:rPr>
+    </w:lvl>
+  </w:abstractNum>
+  <w:abstractNum w:abstractNumId="6" w15:restartNumberingAfterBreak="0">
     <w:nsid w:val="3919300B"/>
     <w:multiLevelType w:val="hybridMultilevel"/>
     <w:tmpl w:val="8A928162"/>
@@ -4329,7 +4667,7 @@
       </w:rPr>
     </w:lvl>
   </w:abstractNum>
-  <w:abstractNum w:abstractNumId="6" w15:restartNumberingAfterBreak="0">
+  <w:abstractNum w:abstractNumId="7" w15:restartNumberingAfterBreak="0">
     <w:nsid w:val="688051CB"/>
     <w:multiLevelType w:val="multilevel"/>
     <w:tmpl w:val="08070025"/>
@@ -4451,7 +4789,7 @@
       </w:rPr>
     </w:lvl>
   </w:abstractNum>
-  <w:abstractNum w:abstractNumId="7" w15:restartNumberingAfterBreak="0">
+  <w:abstractNum w:abstractNumId="8" w15:restartNumberingAfterBreak="0">
     <w:nsid w:val="70485C10"/>
     <w:multiLevelType w:val="hybridMultilevel"/>
     <w:tmpl w:val="BDA2A2E4"/>
@@ -4564,7 +4902,7 @@
       </w:rPr>
     </w:lvl>
   </w:abstractNum>
-  <w:abstractNum w:abstractNumId="8" w15:restartNumberingAfterBreak="0">
+  <w:abstractNum w:abstractNumId="9" w15:restartNumberingAfterBreak="0">
     <w:nsid w:val="707E516A"/>
     <w:multiLevelType w:val="hybridMultilevel"/>
     <w:tmpl w:val="0BC259AA"/>
@@ -4677,7 +5015,7 @@
       </w:rPr>
     </w:lvl>
   </w:abstractNum>
-  <w:abstractNum w:abstractNumId="9" w15:restartNumberingAfterBreak="0">
+  <w:abstractNum w:abstractNumId="10" w15:restartNumberingAfterBreak="0">
     <w:nsid w:val="78355C12"/>
     <w:multiLevelType w:val="hybridMultilevel"/>
     <w:tmpl w:val="D328204A"/>
@@ -4790,7 +5128,7 @@
       </w:rPr>
     </w:lvl>
   </w:abstractNum>
-  <w:abstractNum w:abstractNumId="10" w15:restartNumberingAfterBreak="0">
+  <w:abstractNum w:abstractNumId="11" w15:restartNumberingAfterBreak="0">
     <w:nsid w:val="7DDC4306"/>
     <w:multiLevelType w:val="hybridMultilevel"/>
     <w:tmpl w:val="017C2AF0"/>
@@ -4907,31 +5245,31 @@
     <w:abstractNumId w:val="4"/>
   </w:num>
   <w:num w:numId="2">
-    <w:abstractNumId w:val="5"/>
+    <w:abstractNumId w:val="6"/>
   </w:num>
   <w:num w:numId="3">
-    <w:abstractNumId w:val="8"/>
+    <w:abstractNumId w:val="9"/>
   </w:num>
   <w:num w:numId="4">
     <w:abstractNumId w:val="3"/>
   </w:num>
   <w:num w:numId="5">
-    <w:abstractNumId w:val="9"/>
+    <w:abstractNumId w:val="10"/>
   </w:num>
   <w:num w:numId="6">
     <w:abstractNumId w:val="1"/>
   </w:num>
   <w:num w:numId="7">
-    <w:abstractNumId w:val="10"/>
+    <w:abstractNumId w:val="11"/>
   </w:num>
   <w:num w:numId="8">
+    <w:abstractNumId w:val="8"/>
+  </w:num>
+  <w:num w:numId="9">
     <w:abstractNumId w:val="7"/>
   </w:num>
-  <w:num w:numId="9">
-    <w:abstractNumId w:val="6"/>
-  </w:num>
   <w:num w:numId="10">
-    <w:abstractNumId w:val="6"/>
+    <w:abstractNumId w:val="7"/>
     <w:lvlOverride w:ilvl="0">
       <w:startOverride w:val="1"/>
     </w:lvlOverride>
@@ -4965,6 +5303,9 @@
   </w:num>
   <w:num w:numId="12">
     <w:abstractNumId w:val="0"/>
+  </w:num>
+  <w:num w:numId="13">
+    <w:abstractNumId w:val="5"/>
   </w:num>
 </w:numbering>
 </file>
@@ -6394,7 +6735,7 @@
 </file>
 
 <file path=customXml/itemProps2.xml><?xml version="1.0" encoding="utf-8"?>
-<ds:datastoreItem xmlns:ds="http://schemas.openxmlformats.org/officeDocument/2006/customXml" ds:itemID="{AB033763-169C-4338-AEEA-D4DA22D35E64}">
+<ds:datastoreItem xmlns:ds="http://schemas.openxmlformats.org/officeDocument/2006/customXml" ds:itemID="{122FFEFA-66DF-437F-9515-E89A88B8CAEC}">
   <ds:schemaRefs>
     <ds:schemaRef ds:uri="http://schemas.openxmlformats.org/officeDocument/2006/bibliography"/>
   </ds:schemaRefs>

</xml_diff>

<commit_message>
Form1 Stationen wechsel fix
</commit_message>
<xml_diff>
--- a/Dokumentation/Dokumentationjoeltheiler.docx
+++ b/Dokumentation/Dokumentationjoeltheiler.docx
@@ -2022,14 +2022,27 @@
     </w:p>
     <w:p>
       <w:r>
-        <w:t>In diesem ÜK Modul haben wir den Auftrag erhalten, eine Windows Forms App zu programmieren, die auf eine API von Opendata zurückgreift.</w:t>
+        <w:t xml:space="preserve">In diesem ÜK Modul haben wir den Auftrag erhalten, eine Windows Forms App zu programmieren, die auf eine API von </w:t>
+      </w:r>
+      <w:proofErr w:type="spellStart"/>
+      <w:r>
+        <w:t>Opendata</w:t>
+      </w:r>
+      <w:proofErr w:type="spellEnd"/>
+      <w:r>
+        <w:t xml:space="preserve"> zurückgreift.</w:t>
       </w:r>
       <w:r>
         <w:t xml:space="preserve"> </w:t>
       </w:r>
       <w:r>
-        <w:t>Diese muss Verbindungen anzeigen, die der Benutzer selbst eingibt. Die Eingabe wird mithilfe von Type Ahead</w:t>
-      </w:r>
+        <w:t xml:space="preserve">Diese muss Verbindungen anzeigen, die der Benutzer selbst eingibt. Die Eingabe wird mithilfe von Type </w:t>
+      </w:r>
+      <w:proofErr w:type="spellStart"/>
+      <w:r>
+        <w:t>Ahead</w:t>
+      </w:r>
+      <w:proofErr w:type="spellEnd"/>
       <w:r>
         <w:t xml:space="preserve"> erleichtert</w:t>
       </w:r>
@@ -2148,7 +2161,15 @@
         <w:sym w:font="Wingdings" w:char="F0E0"/>
       </w:r>
       <w:r>
-        <w:t>Die Funktion mit dem Auto Complete funktioniert nicht, da ich mich nicht so gut mit dem Benutzersteuerelement auskenne.</w:t>
+        <w:t xml:space="preserve">Die Funktion mit dem Auto </w:t>
+      </w:r>
+      <w:proofErr w:type="spellStart"/>
+      <w:r>
+        <w:t>Complete</w:t>
+      </w:r>
+      <w:proofErr w:type="spellEnd"/>
+      <w:r>
+        <w:t xml:space="preserve"> funktioniert nicht, da ich mich nicht so gut mit dem Benutzersteuerelement auskenne.</w:t>
       </w:r>
     </w:p>
     <w:p>
@@ -2254,11 +2275,13 @@
         <w:pStyle w:val="berschrift1"/>
       </w:pPr>
       <w:bookmarkStart w:id="7" w:name="_Toc512278491"/>
+      <w:proofErr w:type="spellStart"/>
       <w:r>
         <w:lastRenderedPageBreak/>
         <w:t>Mockups</w:t>
       </w:r>
       <w:bookmarkEnd w:id="7"/>
+      <w:proofErr w:type="spellEnd"/>
     </w:p>
     <w:p>
       <w:r>
@@ -2680,8 +2703,13 @@
               <w:t>Combobox Start</w:t>
             </w:r>
             <w:r>
-              <w:t>position: Huob</w:t>
-            </w:r>
+              <w:t xml:space="preserve">position: </w:t>
+            </w:r>
+            <w:proofErr w:type="spellStart"/>
+            <w:r>
+              <w:t>Huob</w:t>
+            </w:r>
+            <w:proofErr w:type="spellEnd"/>
           </w:p>
           <w:p>
             <w:pPr>
@@ -2716,7 +2744,15 @@
           </w:tcPr>
           <w:p>
             <w:r>
-              <w:t>Dem Wert Huob wird Meggen, hinzugefügt.</w:t>
+              <w:t xml:space="preserve">Dem Wert </w:t>
+            </w:r>
+            <w:proofErr w:type="spellStart"/>
+            <w:r>
+              <w:t>Huob</w:t>
+            </w:r>
+            <w:proofErr w:type="spellEnd"/>
+            <w:r>
+              <w:t xml:space="preserve"> wird Meggen, hinzugefügt.</w:t>
             </w:r>
           </w:p>
           <w:p>
@@ -2803,7 +2839,15 @@
           </w:tcPr>
           <w:p>
             <w:r>
-              <w:t>Die Verbindungen werden im DataGridView angezeigt</w:t>
+              <w:t xml:space="preserve">Die Verbindungen werden im </w:t>
+            </w:r>
+            <w:proofErr w:type="spellStart"/>
+            <w:r>
+              <w:t>DataGridView</w:t>
+            </w:r>
+            <w:proofErr w:type="spellEnd"/>
+            <w:r>
+              <w:t xml:space="preserve"> angezeigt</w:t>
             </w:r>
             <w:r>
               <w:t>.</w:t>
@@ -2903,8 +2947,13 @@
               </w:numPr>
             </w:pPr>
             <w:r>
-              <w:t>Combobox:  Huob</w:t>
-            </w:r>
+              <w:t xml:space="preserve">Combobox:  </w:t>
+            </w:r>
+            <w:proofErr w:type="spellStart"/>
+            <w:r>
+              <w:t>Huob</w:t>
+            </w:r>
+            <w:proofErr w:type="spellEnd"/>
           </w:p>
           <w:p>
             <w:r>
@@ -2933,8 +2982,13 @@
           </w:tcPr>
           <w:p>
             <w:r>
-              <w:t>Die API berechnet die Verbindungen. Sie werden in dem DataGridView</w:t>
-            </w:r>
+              <w:t xml:space="preserve">Die API berechnet die Verbindungen. Sie werden in dem </w:t>
+            </w:r>
+            <w:proofErr w:type="spellStart"/>
+            <w:r>
+              <w:t>DataGridView</w:t>
+            </w:r>
+            <w:proofErr w:type="spellEnd"/>
             <w:r>
               <w:t xml:space="preserve"> ausgegeben.</w:t>
             </w:r>
@@ -2987,8 +3041,13 @@
           </w:tcPr>
           <w:p>
             <w:r>
-              <w:t>Der Interessent drückt auf die DateTimepicker</w:t>
-            </w:r>
+              <w:t xml:space="preserve">Der Interessent drückt auf die </w:t>
+            </w:r>
+            <w:proofErr w:type="spellStart"/>
+            <w:r>
+              <w:t>DateTimepicker</w:t>
+            </w:r>
+            <w:proofErr w:type="spellEnd"/>
           </w:p>
         </w:tc>
         <w:tc>
@@ -2997,7 +3056,15 @@
           </w:tcPr>
           <w:p>
             <w:r>
-              <w:t>Der Kalender des DateTimepickers öffnet sich</w:t>
+              <w:t xml:space="preserve">Der Kalender des </w:t>
+            </w:r>
+            <w:proofErr w:type="spellStart"/>
+            <w:r>
+              <w:t>DateTimepickers</w:t>
+            </w:r>
+            <w:proofErr w:type="spellEnd"/>
+            <w:r>
+              <w:t xml:space="preserve"> öffnet sich</w:t>
             </w:r>
             <w:r>
               <w:t>.</w:t>
@@ -3045,7 +3112,15 @@
               </w:numPr>
             </w:pPr>
             <w:r>
-              <w:t>Datum DateTimepicker:</w:t>
+              <w:t xml:space="preserve">Datum </w:t>
+            </w:r>
+            <w:proofErr w:type="spellStart"/>
+            <w:r>
+              <w:t>DateTimepicker</w:t>
+            </w:r>
+            <w:proofErr w:type="spellEnd"/>
+            <w:r>
+              <w:t>:</w:t>
             </w:r>
             <w:r>
               <w:t xml:space="preserve"> </w:t>
@@ -3063,7 +3138,15 @@
               </w:numPr>
             </w:pPr>
             <w:r>
-              <w:t>Time DateTimepicker:</w:t>
+              <w:t xml:space="preserve">Time </w:t>
+            </w:r>
+            <w:proofErr w:type="spellStart"/>
+            <w:r>
+              <w:t>DateTimepicker</w:t>
+            </w:r>
+            <w:proofErr w:type="spellEnd"/>
+            <w:r>
+              <w:t>:</w:t>
             </w:r>
             <w:r>
               <w:t xml:space="preserve"> </w:t>
@@ -3091,7 +3174,15 @@
               <w:t xml:space="preserve"> beginnt</w:t>
             </w:r>
             <w:r>
-              <w:t xml:space="preserve"> und gibt sie anschliessend im DataGridView aus</w:t>
+              <w:t xml:space="preserve"> und gibt sie anschliessend im </w:t>
+            </w:r>
+            <w:proofErr w:type="spellStart"/>
+            <w:r>
+              <w:t>DataGridView</w:t>
+            </w:r>
+            <w:proofErr w:type="spellEnd"/>
+            <w:r>
+              <w:t xml:space="preserve"> aus</w:t>
             </w:r>
             <w:r>
               <w:t>.</w:t>
@@ -3219,10 +3310,26 @@
           </w:p>
           <w:p>
             <w:r>
-              <w:t>sendet das Programm mittels smtp Serve</w:t>
-            </w:r>
-            <w:r>
-              <w:t>r das Email via eine Gmail.</w:t>
+              <w:t xml:space="preserve">sendet das Programm mittels </w:t>
+            </w:r>
+            <w:proofErr w:type="spellStart"/>
+            <w:r>
+              <w:t>smtp</w:t>
+            </w:r>
+            <w:proofErr w:type="spellEnd"/>
+            <w:r>
+              <w:t xml:space="preserve"> Serve</w:t>
+            </w:r>
+            <w:r>
+              <w:t xml:space="preserve">r das Email via eine </w:t>
+            </w:r>
+            <w:proofErr w:type="spellStart"/>
+            <w:r>
+              <w:t>Gmail</w:t>
+            </w:r>
+            <w:proofErr w:type="spellEnd"/>
+            <w:r>
+              <w:t>.</w:t>
             </w:r>
           </w:p>
         </w:tc>
@@ -3325,8 +3432,13 @@
               </w:numPr>
             </w:pPr>
             <w:r>
-              <w:t>Combobox: Huob</w:t>
-            </w:r>
+              <w:t xml:space="preserve">Combobox: </w:t>
+            </w:r>
+            <w:proofErr w:type="spellStart"/>
+            <w:r>
+              <w:t>Huob</w:t>
+            </w:r>
+            <w:proofErr w:type="spellEnd"/>
           </w:p>
           <w:p>
             <w:r>
@@ -3380,7 +3492,15 @@
         </w:numPr>
       </w:pPr>
       <w:r>
-        <w:t xml:space="preserve">Auf GitHub diese Repository Klonen </w:t>
+        <w:t xml:space="preserve">Auf </w:t>
+      </w:r>
+      <w:proofErr w:type="spellStart"/>
+      <w:r>
+        <w:t>GitHub</w:t>
+      </w:r>
+      <w:proofErr w:type="spellEnd"/>
+      <w:r>
+        <w:t xml:space="preserve"> diese Repository Klonen </w:t>
       </w:r>
       <w:hyperlink r:id="rId14" w:history="1">
         <w:r>
@@ -3543,7 +3663,15 @@
         </w:numPr>
       </w:pPr>
       <w:r>
-        <w:t xml:space="preserve">Den Wizzard befolgen </w:t>
+        <w:t xml:space="preserve">Den </w:t>
+      </w:r>
+      <w:proofErr w:type="spellStart"/>
+      <w:r>
+        <w:t>Wizzard</w:t>
+      </w:r>
+      <w:proofErr w:type="spellEnd"/>
+      <w:r>
+        <w:t xml:space="preserve"> befolgen </w:t>
       </w:r>
     </w:p>
     <w:p>
@@ -3628,8 +3756,13 @@
         <w:t>,</w:t>
       </w:r>
       <w:r>
-        <w:t xml:space="preserve"> eine foreach</w:t>
-      </w:r>
+        <w:t xml:space="preserve"> eine </w:t>
+      </w:r>
+      <w:proofErr w:type="spellStart"/>
+      <w:r>
+        <w:t>foreach</w:t>
+      </w:r>
+      <w:proofErr w:type="spellEnd"/>
       <w:r>
         <w:t>-</w:t>
       </w:r>
@@ -3766,7 +3899,7 @@
                 <w:bCs/>
                 <w:noProof/>
               </w:rPr>
-              <w:t>5</w:t>
+              <w:t>4</w:t>
             </w:r>
             <w:r>
               <w:rPr>
@@ -6636,7 +6769,7 @@
 </file>
 
 <file path=customXml/itemProps2.xml><?xml version="1.0" encoding="utf-8"?>
-<ds:datastoreItem xmlns:ds="http://schemas.openxmlformats.org/officeDocument/2006/customXml" ds:itemID="{70E26B23-A6AD-4922-8294-44E14ABDB306}">
+<ds:datastoreItem xmlns:ds="http://schemas.openxmlformats.org/officeDocument/2006/customXml" ds:itemID="{B4ED938C-5D60-4BFD-A819-AECA3238F198}">
   <ds:schemaRefs>
     <ds:schemaRef ds:uri="http://schemas.openxmlformats.org/officeDocument/2006/bibliography"/>
   </ds:schemaRefs>

</xml_diff>